<commit_message>
adding GEO to ML input variables
</commit_message>
<xml_diff>
--- a/ML_Mockup/Machine_Learning_Model_Mockup_Description.docx
+++ b/ML_Mockup/Machine_Learning_Model_Mockup_Description.docx
@@ -4,71 +4,25 @@
   <w:body>
     <w:p>
       <w:pPr>
-        <w:pStyle w:val="Heading1"/>
-        <w:spacing w:line="240" w:lineRule="auto"/>
-        <w:rPr>
-          <w:rFonts w:asciiTheme="minorBidi" w:eastAsia="Times New Roman" w:hAnsiTheme="minorBidi" w:cstheme="minorBidi"/>
-          <w:sz w:val="24"/>
-          <w:szCs w:val="24"/>
-          <w:lang w:eastAsia="en-CA"/>
-        </w:rPr>
-      </w:pPr>
-      <w:r>
-        <w:rPr>
-          <w:rFonts w:asciiTheme="minorBidi" w:eastAsia="Times New Roman" w:hAnsiTheme="minorBidi" w:cstheme="minorBidi"/>
-          <w:sz w:val="24"/>
-          <w:szCs w:val="24"/>
-          <w:lang w:eastAsia="en-CA"/>
-        </w:rPr>
-        <w:t xml:space="preserve">Machine Learning Model </w:t>
-      </w:r>
-      <w:proofErr w:type="spellStart"/>
-      <w:r>
-        <w:rPr>
-          <w:rFonts w:asciiTheme="minorBidi" w:eastAsia="Times New Roman" w:hAnsiTheme="minorBidi" w:cstheme="minorBidi"/>
-          <w:sz w:val="24"/>
-          <w:szCs w:val="24"/>
-          <w:lang w:eastAsia="en-CA"/>
-        </w:rPr>
-        <w:t>Mockup</w:t>
-      </w:r>
-      <w:proofErr w:type="spellEnd"/>
-      <w:r>
-        <w:rPr>
-          <w:rFonts w:asciiTheme="minorBidi" w:eastAsia="Times New Roman" w:hAnsiTheme="minorBidi" w:cstheme="minorBidi"/>
-          <w:sz w:val="24"/>
-          <w:szCs w:val="24"/>
-          <w:lang w:eastAsia="en-CA"/>
-        </w:rPr>
-        <w:t xml:space="preserve"> Description</w:t>
-      </w:r>
-    </w:p>
-    <w:p>
-      <w:pPr>
-        <w:rPr>
-          <w:rFonts w:asciiTheme="minorBidi" w:hAnsiTheme="minorBidi"/>
-          <w:sz w:val="24"/>
-          <w:szCs w:val="24"/>
-          <w:lang w:eastAsia="en-CA"/>
-        </w:rPr>
-      </w:pPr>
-    </w:p>
-    <w:p>
-      <w:pPr>
-        <w:pStyle w:val="Heading2"/>
-        <w:spacing w:line="240" w:lineRule="auto"/>
-        <w:rPr>
-          <w:rFonts w:asciiTheme="minorBidi" w:eastAsia="Times New Roman" w:hAnsiTheme="minorBidi" w:cstheme="minorBidi"/>
-          <w:sz w:val="24"/>
-          <w:szCs w:val="24"/>
-          <w:lang w:eastAsia="en-CA"/>
-        </w:rPr>
-      </w:pPr>
-      <w:r>
-        <w:rPr>
-          <w:rFonts w:asciiTheme="minorBidi" w:eastAsia="Times New Roman" w:hAnsiTheme="minorBidi" w:cstheme="minorBidi"/>
-          <w:sz w:val="24"/>
-          <w:szCs w:val="24"/>
+        <w:spacing w:before="320" w:after="80" w:line="240" w:lineRule="auto"/>
+        <w:outlineLvl w:val="2"/>
+        <w:rPr>
+          <w:rFonts w:ascii="Times New Roman" w:eastAsia="Times New Roman" w:hAnsi="Times New Roman" w:cs="Times New Roman"/>
+          <w:b/>
+          <w:bCs/>
+          <w:sz w:val="27"/>
+          <w:szCs w:val="27"/>
+          <w:lang w:eastAsia="en-CA"/>
+        </w:rPr>
+      </w:pPr>
+      <w:r>
+        <w:rPr>
+          <w:rFonts w:ascii="Arial" w:eastAsia="Times New Roman" w:hAnsi="Arial" w:cs="Arial"/>
+          <w:b/>
+          <w:bCs/>
+          <w:color w:val="434343"/>
+          <w:sz w:val="28"/>
+          <w:szCs w:val="28"/>
           <w:lang w:eastAsia="en-CA"/>
         </w:rPr>
         <w:t>Description of data preprocessing:</w:t>
@@ -78,21 +32,21 @@
       <w:pPr>
         <w:numPr>
           <w:ilvl w:val="0"/>
-          <w:numId w:val="1"/>
+          <w:numId w:val="6"/>
         </w:numPr>
         <w:spacing w:before="320" w:after="0" w:line="240" w:lineRule="auto"/>
         <w:textAlignment w:val="baseline"/>
         <w:rPr>
-          <w:rFonts w:asciiTheme="minorBidi" w:eastAsia="Times New Roman" w:hAnsiTheme="minorBidi"/>
-          <w:color w:val="2B2B2B"/>
-          <w:sz w:val="24"/>
-          <w:szCs w:val="24"/>
-          <w:lang w:eastAsia="en-CA"/>
-        </w:rPr>
-      </w:pPr>
-      <w:r>
-        <w:rPr>
-          <w:rFonts w:asciiTheme="minorBidi" w:eastAsia="Times New Roman" w:hAnsiTheme="minorBidi"/>
+          <w:rFonts w:ascii="Arial" w:eastAsia="Times New Roman" w:hAnsi="Arial" w:cs="Arial"/>
+          <w:color w:val="2B2B2B"/>
+          <w:sz w:val="24"/>
+          <w:szCs w:val="24"/>
+          <w:lang w:eastAsia="en-CA"/>
+        </w:rPr>
+      </w:pPr>
+      <w:r>
+        <w:rPr>
+          <w:rFonts w:ascii="Arial" w:eastAsia="Times New Roman" w:hAnsi="Arial" w:cs="Arial"/>
           <w:color w:val="2B2B2B"/>
           <w:sz w:val="24"/>
           <w:szCs w:val="24"/>
@@ -105,135 +59,122 @@
       <w:pPr>
         <w:numPr>
           <w:ilvl w:val="1"/>
-          <w:numId w:val="1"/>
+          <w:numId w:val="6"/>
         </w:numPr>
         <w:spacing w:after="0" w:line="240" w:lineRule="auto"/>
         <w:textAlignment w:val="baseline"/>
         <w:rPr>
-          <w:rFonts w:asciiTheme="minorBidi" w:eastAsia="Times New Roman" w:hAnsiTheme="minorBidi"/>
-          <w:color w:val="2B2B2B"/>
-          <w:sz w:val="24"/>
-          <w:szCs w:val="24"/>
-          <w:lang w:eastAsia="en-CA"/>
-        </w:rPr>
-      </w:pPr>
-      <w:r>
-        <w:rPr>
-          <w:rFonts w:asciiTheme="minorBidi" w:eastAsia="Times New Roman" w:hAnsiTheme="minorBidi"/>
-          <w:color w:val="2B2B2B"/>
-          <w:sz w:val="24"/>
-          <w:szCs w:val="24"/>
-          <w:lang w:eastAsia="en-CA"/>
-        </w:rPr>
-        <w:t xml:space="preserve">Raw data has a data quality index, the team decided to use data evaluated as Excellent, Very good, Good and </w:t>
-      </w:r>
-      <w:r>
-        <w:rPr>
-          <w:rFonts w:asciiTheme="minorBidi" w:eastAsia="Times New Roman" w:hAnsiTheme="minorBidi"/>
-          <w:color w:val="2B2B2B"/>
-          <w:sz w:val="24"/>
-          <w:szCs w:val="24"/>
-          <w:lang w:eastAsia="en-CA"/>
-        </w:rPr>
-        <w:t>A</w:t>
-      </w:r>
-      <w:r>
-        <w:rPr>
-          <w:rFonts w:asciiTheme="minorBidi" w:eastAsia="Times New Roman" w:hAnsiTheme="minorBidi"/>
-          <w:color w:val="2B2B2B"/>
-          <w:sz w:val="24"/>
-          <w:szCs w:val="24"/>
-          <w:lang w:eastAsia="en-CA"/>
-        </w:rPr>
-        <w:t>cceptable to have enough data to serve the project problem and questions</w:t>
-      </w:r>
-      <w:r>
-        <w:rPr>
-          <w:rFonts w:asciiTheme="minorBidi" w:eastAsia="Times New Roman" w:hAnsiTheme="minorBidi"/>
-          <w:color w:val="2B2B2B"/>
-          <w:sz w:val="24"/>
-          <w:szCs w:val="24"/>
-          <w:lang w:eastAsia="en-CA"/>
-        </w:rPr>
-        <w:t>.</w:t>
+          <w:rFonts w:ascii="Arial" w:eastAsia="Times New Roman" w:hAnsi="Arial" w:cs="Arial"/>
+          <w:color w:val="2B2B2B"/>
+          <w:sz w:val="24"/>
+          <w:szCs w:val="24"/>
+          <w:lang w:eastAsia="en-CA"/>
+        </w:rPr>
+      </w:pPr>
+      <w:r>
+        <w:rPr>
+          <w:rFonts w:ascii="Arial" w:eastAsia="Times New Roman" w:hAnsi="Arial" w:cs="Arial"/>
+          <w:color w:val="2B2B2B"/>
+          <w:sz w:val="24"/>
+          <w:szCs w:val="24"/>
+          <w:lang w:eastAsia="en-CA"/>
+        </w:rPr>
+        <w:t xml:space="preserve">Raw data has a data quality index, the team decided to use data evaluated as Excellent, </w:t>
+      </w:r>
+      <w:proofErr w:type="gramStart"/>
+      <w:r>
+        <w:rPr>
+          <w:rFonts w:ascii="Arial" w:eastAsia="Times New Roman" w:hAnsi="Arial" w:cs="Arial"/>
+          <w:color w:val="2B2B2B"/>
+          <w:sz w:val="24"/>
+          <w:szCs w:val="24"/>
+          <w:lang w:eastAsia="en-CA"/>
+        </w:rPr>
+        <w:t>Very</w:t>
+      </w:r>
+      <w:proofErr w:type="gramEnd"/>
+      <w:r>
+        <w:rPr>
+          <w:rFonts w:ascii="Arial" w:eastAsia="Times New Roman" w:hAnsi="Arial" w:cs="Arial"/>
+          <w:color w:val="2B2B2B"/>
+          <w:sz w:val="24"/>
+          <w:szCs w:val="24"/>
+          <w:lang w:eastAsia="en-CA"/>
+        </w:rPr>
+        <w:t xml:space="preserve"> good, Good and Acceptable to have enough data to serve the project problem and questions.</w:t>
       </w:r>
     </w:p>
     <w:p>
       <w:pPr>
         <w:numPr>
           <w:ilvl w:val="1"/>
-          <w:numId w:val="1"/>
+          <w:numId w:val="6"/>
         </w:numPr>
         <w:spacing w:after="0" w:line="240" w:lineRule="auto"/>
         <w:textAlignment w:val="baseline"/>
         <w:rPr>
-          <w:rFonts w:asciiTheme="minorBidi" w:eastAsia="Times New Roman" w:hAnsiTheme="minorBidi"/>
-          <w:color w:val="2B2B2B"/>
-          <w:sz w:val="24"/>
-          <w:szCs w:val="24"/>
-          <w:lang w:eastAsia="en-CA"/>
-        </w:rPr>
-      </w:pPr>
-      <w:r>
-        <w:rPr>
-          <w:rFonts w:asciiTheme="minorBidi" w:eastAsia="Times New Roman" w:hAnsiTheme="minorBidi"/>
-          <w:color w:val="2B2B2B"/>
-          <w:sz w:val="24"/>
-          <w:szCs w:val="24"/>
-          <w:lang w:eastAsia="en-CA"/>
-        </w:rPr>
-        <w:t xml:space="preserve">Raw data has missing values for years 2020 and 2021. The team decided to drop these values as they may cause imbalance </w:t>
-      </w:r>
-      <w:r>
-        <w:rPr>
-          <w:rFonts w:asciiTheme="minorBidi" w:eastAsia="Times New Roman" w:hAnsiTheme="minorBidi"/>
-          <w:color w:val="2B2B2B"/>
-          <w:sz w:val="24"/>
-          <w:szCs w:val="24"/>
-          <w:lang w:eastAsia="en-CA"/>
-        </w:rPr>
-        <w:t xml:space="preserve">in the </w:t>
-      </w:r>
-      <w:r>
-        <w:rPr>
-          <w:rFonts w:asciiTheme="minorBidi" w:eastAsia="Times New Roman" w:hAnsiTheme="minorBidi"/>
-          <w:color w:val="2B2B2B"/>
-          <w:sz w:val="24"/>
-          <w:szCs w:val="24"/>
-          <w:lang w:eastAsia="en-CA"/>
-        </w:rPr>
-        <w:t>dataset</w:t>
-      </w:r>
-      <w:r>
-        <w:rPr>
-          <w:rFonts w:asciiTheme="minorBidi" w:eastAsia="Times New Roman" w:hAnsiTheme="minorBidi"/>
-          <w:color w:val="2B2B2B"/>
-          <w:sz w:val="24"/>
-          <w:szCs w:val="24"/>
-          <w:lang w:eastAsia="en-CA"/>
-        </w:rPr>
-        <w:t>.</w:t>
+          <w:rFonts w:ascii="Arial" w:eastAsia="Times New Roman" w:hAnsi="Arial" w:cs="Arial"/>
+          <w:color w:val="2B2B2B"/>
+          <w:sz w:val="24"/>
+          <w:szCs w:val="24"/>
+          <w:lang w:eastAsia="en-CA"/>
+        </w:rPr>
+      </w:pPr>
+      <w:r>
+        <w:rPr>
+          <w:rFonts w:ascii="Arial" w:eastAsia="Times New Roman" w:hAnsi="Arial" w:cs="Arial"/>
+          <w:color w:val="2B2B2B"/>
+          <w:sz w:val="24"/>
+          <w:szCs w:val="24"/>
+          <w:lang w:eastAsia="en-CA"/>
+        </w:rPr>
+        <w:t>Raw data has missing values for years 2020 and 2021 due to Covid-19. The team decided to drop these values as they may skew our machine learning models output. </w:t>
       </w:r>
     </w:p>
     <w:p>
       <w:pPr>
         <w:numPr>
           <w:ilvl w:val="1"/>
-          <w:numId w:val="1"/>
+          <w:numId w:val="6"/>
         </w:numPr>
         <w:spacing w:after="0" w:line="240" w:lineRule="auto"/>
         <w:textAlignment w:val="baseline"/>
         <w:rPr>
-          <w:rFonts w:asciiTheme="minorBidi" w:eastAsia="Times New Roman" w:hAnsiTheme="minorBidi"/>
-          <w:color w:val="2B2B2B"/>
-          <w:sz w:val="24"/>
-          <w:szCs w:val="24"/>
-          <w:lang w:eastAsia="en-CA"/>
-        </w:rPr>
-      </w:pPr>
-      <w:r>
-        <w:rPr>
-          <w:rFonts w:asciiTheme="minorBidi" w:eastAsia="Times New Roman" w:hAnsiTheme="minorBidi"/>
+          <w:rFonts w:ascii="Arial" w:eastAsia="Times New Roman" w:hAnsi="Arial" w:cs="Arial"/>
+          <w:color w:val="2B2B2B"/>
+          <w:lang w:eastAsia="en-CA"/>
+        </w:rPr>
+      </w:pPr>
+      <w:r>
+        <w:rPr>
+          <w:rFonts w:ascii="Arial" w:eastAsia="Times New Roman" w:hAnsi="Arial" w:cs="Arial"/>
+          <w:color w:val="2B2B2B"/>
+          <w:sz w:val="24"/>
+          <w:szCs w:val="24"/>
+          <w:lang w:eastAsia="en-CA"/>
+        </w:rPr>
+        <w:t>2015 Q1 has much fewer data points compared to the remaining quarters.</w:t>
+      </w:r>
+    </w:p>
+    <w:p>
+      <w:pPr>
+        <w:numPr>
+          <w:ilvl w:val="1"/>
+          <w:numId w:val="6"/>
+        </w:numPr>
+        <w:spacing w:after="240" w:line="240" w:lineRule="auto"/>
+        <w:textAlignment w:val="baseline"/>
+        <w:rPr>
+          <w:rFonts w:ascii="Arial" w:eastAsia="Times New Roman" w:hAnsi="Arial" w:cs="Arial"/>
+          <w:color w:val="2B2B2B"/>
+          <w:sz w:val="24"/>
+          <w:szCs w:val="24"/>
+          <w:lang w:eastAsia="en-CA"/>
+        </w:rPr>
+      </w:pPr>
+      <w:r>
+        <w:rPr>
+          <w:rFonts w:ascii="Arial" w:eastAsia="Times New Roman" w:hAnsi="Arial" w:cs="Arial"/>
           <w:color w:val="2B2B2B"/>
           <w:sz w:val="24"/>
           <w:szCs w:val="24"/>
@@ -241,40 +182,59 @@
         </w:rPr>
         <w:t>Raw data contains three types of statistics, Job Vacancies, Proportion of Job Vacancies, Average Offered Hourly Wage, Machine learning Model will use Job Vacancies statistics as primary dataset. Other datasets will be used to enrich visualization and data interpretation.</w:t>
       </w:r>
+    </w:p>
+    <w:p>
+      <w:pPr>
+        <w:spacing w:after="0" w:line="240" w:lineRule="auto"/>
+        <w:rPr>
+          <w:rFonts w:ascii="Times New Roman" w:eastAsia="Times New Roman" w:hAnsi="Times New Roman" w:cs="Times New Roman"/>
+          <w:sz w:val="24"/>
+          <w:szCs w:val="24"/>
+          <w:lang w:eastAsia="en-CA"/>
+        </w:rPr>
+      </w:pPr>
     </w:p>
     <w:p>
       <w:pPr>
         <w:spacing w:after="0" w:line="240" w:lineRule="auto"/>
         <w:ind w:left="1440"/>
-        <w:textAlignment w:val="baseline"/>
-        <w:rPr>
-          <w:rFonts w:asciiTheme="minorBidi" w:eastAsia="Times New Roman" w:hAnsiTheme="minorBidi"/>
-          <w:color w:val="2B2B2B"/>
-          <w:sz w:val="24"/>
-          <w:szCs w:val="24"/>
-          <w:lang w:eastAsia="en-CA"/>
-        </w:rPr>
-      </w:pPr>
+        <w:rPr>
+          <w:rFonts w:ascii="Times New Roman" w:eastAsia="Times New Roman" w:hAnsi="Times New Roman" w:cs="Times New Roman"/>
+          <w:sz w:val="24"/>
+          <w:szCs w:val="24"/>
+          <w:lang w:eastAsia="en-CA"/>
+        </w:rPr>
+      </w:pPr>
+      <w:r>
+        <w:rPr>
+          <w:rFonts w:ascii="Arial" w:eastAsia="Times New Roman" w:hAnsi="Arial" w:cs="Arial"/>
+          <w:color w:val="2B2B2B"/>
+          <w:sz w:val="24"/>
+          <w:szCs w:val="24"/>
+          <w:lang w:eastAsia="en-CA"/>
+        </w:rPr>
+        <w:t> </w:t>
+      </w:r>
     </w:p>
     <w:p>
       <w:pPr>
         <w:numPr>
           <w:ilvl w:val="0"/>
-          <w:numId w:val="1"/>
+          <w:numId w:val="7"/>
         </w:numPr>
         <w:spacing w:after="0" w:line="240" w:lineRule="auto"/>
         <w:textAlignment w:val="baseline"/>
         <w:rPr>
-          <w:rFonts w:asciiTheme="minorBidi" w:eastAsia="Times New Roman" w:hAnsiTheme="minorBidi"/>
-          <w:color w:val="2B2B2B"/>
-          <w:sz w:val="24"/>
-          <w:szCs w:val="24"/>
-          <w:lang w:eastAsia="en-CA"/>
-        </w:rPr>
-      </w:pPr>
-      <w:r>
-        <w:rPr>
-          <w:rFonts w:asciiTheme="minorBidi" w:eastAsia="Times New Roman" w:hAnsiTheme="minorBidi"/>
+          <w:rFonts w:ascii="Arial" w:eastAsia="Times New Roman" w:hAnsi="Arial" w:cs="Arial"/>
+          <w:color w:val="2B2B2B"/>
+          <w:sz w:val="24"/>
+          <w:szCs w:val="24"/>
+          <w:lang w:eastAsia="en-CA"/>
+        </w:rPr>
+      </w:pPr>
+      <w:r>
+        <w:rPr>
+          <w:rFonts w:ascii="Arial" w:eastAsia="Times New Roman" w:hAnsi="Arial" w:cs="Arial"/>
           <w:color w:val="2B2B2B"/>
           <w:sz w:val="24"/>
           <w:szCs w:val="24"/>
@@ -287,86 +247,523 @@
       <w:pPr>
         <w:numPr>
           <w:ilvl w:val="1"/>
-          <w:numId w:val="1"/>
+          <w:numId w:val="7"/>
         </w:numPr>
         <w:spacing w:after="0" w:line="240" w:lineRule="auto"/>
         <w:textAlignment w:val="baseline"/>
         <w:rPr>
-          <w:rFonts w:asciiTheme="minorBidi" w:eastAsia="Times New Roman" w:hAnsiTheme="minorBidi"/>
-          <w:color w:val="2B2B2B"/>
-          <w:sz w:val="24"/>
-          <w:szCs w:val="24"/>
-          <w:lang w:eastAsia="en-CA"/>
-        </w:rPr>
-      </w:pPr>
-      <w:r>
-        <w:rPr>
-          <w:rFonts w:asciiTheme="minorBidi" w:eastAsia="Times New Roman" w:hAnsiTheme="minorBidi"/>
-          <w:color w:val="2B2B2B"/>
-          <w:sz w:val="24"/>
-          <w:szCs w:val="24"/>
-          <w:lang w:eastAsia="en-CA"/>
-        </w:rPr>
-        <w:t>Several columns will need transformation, text extraction and encoding to be usable in the machine learning model</w:t>
+          <w:rFonts w:ascii="Arial" w:eastAsia="Times New Roman" w:hAnsi="Arial" w:cs="Arial"/>
+          <w:color w:val="2B2B2B"/>
+          <w:sz w:val="24"/>
+          <w:szCs w:val="24"/>
+          <w:lang w:eastAsia="en-CA"/>
+        </w:rPr>
+      </w:pPr>
+      <w:r>
+        <w:rPr>
+          <w:rFonts w:ascii="Arial" w:eastAsia="Times New Roman" w:hAnsi="Arial" w:cs="Arial"/>
+          <w:color w:val="2B2B2B"/>
+          <w:sz w:val="24"/>
+          <w:szCs w:val="24"/>
+          <w:lang w:eastAsia="en-CA"/>
+        </w:rPr>
+        <w:t xml:space="preserve">Several columns will need transformation, text extraction and encoding to be usable in the machine learning model </w:t>
+      </w:r>
+      <w:proofErr w:type="gramStart"/>
+      <w:r>
+        <w:rPr>
+          <w:rFonts w:ascii="Arial" w:eastAsia="Times New Roman" w:hAnsi="Arial" w:cs="Arial"/>
+          <w:color w:val="2B2B2B"/>
+          <w:sz w:val="24"/>
+          <w:szCs w:val="24"/>
+          <w:lang w:eastAsia="en-CA"/>
+        </w:rPr>
+        <w:t>i.e.</w:t>
+      </w:r>
+      <w:proofErr w:type="gramEnd"/>
+      <w:r>
+        <w:rPr>
+          <w:rFonts w:ascii="Arial" w:eastAsia="Times New Roman" w:hAnsi="Arial" w:cs="Arial"/>
+          <w:color w:val="2B2B2B"/>
+          <w:sz w:val="24"/>
+          <w:szCs w:val="24"/>
+          <w:lang w:eastAsia="en-CA"/>
+        </w:rPr>
+        <w:t xml:space="preserve"> NOC, Job Characteristics, all types, full time and parttime will all be encoded to be used in our machine learning model. </w:t>
       </w:r>
     </w:p>
     <w:p>
       <w:pPr>
         <w:numPr>
           <w:ilvl w:val="1"/>
-          <w:numId w:val="1"/>
+          <w:numId w:val="7"/>
         </w:numPr>
+        <w:spacing w:after="0" w:line="240" w:lineRule="auto"/>
+        <w:textAlignment w:val="baseline"/>
+        <w:rPr>
+          <w:rFonts w:ascii="Arial" w:eastAsia="Times New Roman" w:hAnsi="Arial" w:cs="Arial"/>
+          <w:color w:val="2B2B2B"/>
+          <w:sz w:val="24"/>
+          <w:szCs w:val="24"/>
+          <w:lang w:eastAsia="en-CA"/>
+        </w:rPr>
+      </w:pPr>
+      <w:r>
+        <w:rPr>
+          <w:rFonts w:ascii="Arial" w:eastAsia="Times New Roman" w:hAnsi="Arial" w:cs="Arial"/>
+          <w:color w:val="2B2B2B"/>
+          <w:sz w:val="24"/>
+          <w:szCs w:val="24"/>
+          <w:lang w:eastAsia="en-CA"/>
+        </w:rPr>
+        <w:t>Unnecessary columns will be dropped to preserve space and simplicity, these columns will be: DGUID, UOM/UOMID since we are focusing on Job vacancies it is assumed to be a Number value, SCALAR_FACTOR, SCALAR_ID, VECTOR, COORDINATE, STATUS, SYMBOL, TERMINATED, DECIMALS</w:t>
+      </w:r>
+      <w:proofErr w:type="gramStart"/>
+      <w:r>
+        <w:rPr>
+          <w:rFonts w:ascii="Arial" w:eastAsia="Times New Roman" w:hAnsi="Arial" w:cs="Arial"/>
+          <w:color w:val="2B2B2B"/>
+          <w:sz w:val="24"/>
+          <w:szCs w:val="24"/>
+          <w:lang w:eastAsia="en-CA"/>
+        </w:rPr>
+        <w:t>.  </w:t>
+      </w:r>
+      <w:proofErr w:type="gramEnd"/>
+    </w:p>
+    <w:p>
+      <w:pPr>
+        <w:spacing w:after="0" w:line="240" w:lineRule="auto"/>
+        <w:rPr>
+          <w:rFonts w:ascii="Times New Roman" w:eastAsia="Times New Roman" w:hAnsi="Times New Roman" w:cs="Times New Roman"/>
+          <w:sz w:val="24"/>
+          <w:szCs w:val="24"/>
+          <w:lang w:eastAsia="en-CA"/>
+        </w:rPr>
+      </w:pPr>
+    </w:p>
+    <w:p>
+      <w:pPr>
+        <w:spacing w:before="320" w:after="80" w:line="240" w:lineRule="auto"/>
+        <w:outlineLvl w:val="2"/>
+        <w:rPr>
+          <w:rFonts w:ascii="Times New Roman" w:eastAsia="Times New Roman" w:hAnsi="Times New Roman" w:cs="Times New Roman"/>
+          <w:b/>
+          <w:bCs/>
+          <w:sz w:val="27"/>
+          <w:szCs w:val="27"/>
+          <w:lang w:eastAsia="en-CA"/>
+        </w:rPr>
+      </w:pPr>
+      <w:r>
+        <w:rPr>
+          <w:rFonts w:ascii="Arial" w:eastAsia="Times New Roman" w:hAnsi="Arial" w:cs="Arial"/>
+          <w:b/>
+          <w:bCs/>
+          <w:color w:val="434343"/>
+          <w:sz w:val="28"/>
+          <w:szCs w:val="28"/>
+          <w:lang w:eastAsia="en-CA"/>
+        </w:rPr>
+        <w:t>Description of feature engineering and the feature selection including the team's decision-making process</w:t>
+      </w:r>
+    </w:p>
+    <w:p>
+      <w:pPr>
+        <w:spacing w:after="0" w:line="240" w:lineRule="auto"/>
+        <w:rPr>
+          <w:rFonts w:ascii="Times New Roman" w:eastAsia="Times New Roman" w:hAnsi="Times New Roman" w:cs="Times New Roman"/>
+          <w:sz w:val="24"/>
+          <w:szCs w:val="24"/>
+          <w:lang w:eastAsia="en-CA"/>
+        </w:rPr>
+      </w:pPr>
+    </w:p>
+    <w:p>
+      <w:pPr>
+        <w:spacing w:after="0" w:line="240" w:lineRule="auto"/>
+        <w:rPr>
+          <w:rFonts w:ascii="Times New Roman" w:eastAsia="Times New Roman" w:hAnsi="Times New Roman" w:cs="Times New Roman"/>
+          <w:sz w:val="24"/>
+          <w:szCs w:val="24"/>
+          <w:lang w:eastAsia="en-CA"/>
+        </w:rPr>
+      </w:pPr>
+      <w:r>
+        <w:rPr>
+          <w:rFonts w:ascii="Arial" w:eastAsia="Times New Roman" w:hAnsi="Arial" w:cs="Arial"/>
+          <w:color w:val="2B2B2B"/>
+          <w:sz w:val="24"/>
+          <w:szCs w:val="24"/>
+          <w:lang w:eastAsia="en-CA"/>
+        </w:rPr>
+        <w:t>The team executed initial data exploration to review the current features available in the data set. Then evaluate what features can be most relevant to the project’s problem</w:t>
+      </w:r>
+    </w:p>
+    <w:p>
+      <w:pPr>
+        <w:spacing w:after="0" w:line="240" w:lineRule="auto"/>
+        <w:rPr>
+          <w:rFonts w:ascii="Times New Roman" w:eastAsia="Times New Roman" w:hAnsi="Times New Roman" w:cs="Times New Roman"/>
+          <w:sz w:val="24"/>
+          <w:szCs w:val="24"/>
+          <w:lang w:eastAsia="en-CA"/>
+        </w:rPr>
+      </w:pPr>
+      <w:r>
+        <w:rPr>
+          <w:rFonts w:ascii="Arial" w:eastAsia="Times New Roman" w:hAnsi="Arial" w:cs="Arial"/>
+          <w:color w:val="2B2B2B"/>
+          <w:sz w:val="24"/>
+          <w:szCs w:val="24"/>
+          <w:lang w:eastAsia="en-CA"/>
+        </w:rPr>
+        <w:t>.</w:t>
+      </w:r>
+    </w:p>
+    <w:p>
+      <w:pPr>
+        <w:spacing w:after="0" w:line="240" w:lineRule="auto"/>
+        <w:ind w:left="720"/>
+        <w:rPr>
+          <w:rFonts w:ascii="Times New Roman" w:eastAsia="Times New Roman" w:hAnsi="Times New Roman" w:cs="Times New Roman"/>
+          <w:sz w:val="24"/>
+          <w:szCs w:val="24"/>
+          <w:lang w:eastAsia="en-CA"/>
+        </w:rPr>
+      </w:pPr>
+      <w:r>
+        <w:rPr>
+          <w:rFonts w:ascii="Arial" w:eastAsia="Times New Roman" w:hAnsi="Arial" w:cs="Arial"/>
+          <w:color w:val="2B2B2B"/>
+          <w:sz w:val="24"/>
+          <w:szCs w:val="24"/>
+          <w:lang w:eastAsia="en-CA"/>
+        </w:rPr>
+        <w:t>The team proposed to have the following features as input:</w:t>
+      </w:r>
+    </w:p>
+    <w:p>
+      <w:pPr>
+        <w:spacing w:before="320" w:after="0" w:line="240" w:lineRule="auto"/>
+        <w:ind w:left="1440" w:hanging="360"/>
+        <w:rPr>
+          <w:rFonts w:ascii="Times New Roman" w:eastAsia="Times New Roman" w:hAnsi="Times New Roman" w:cs="Times New Roman"/>
+          <w:sz w:val="24"/>
+          <w:szCs w:val="24"/>
+          <w:lang w:eastAsia="en-CA"/>
+        </w:rPr>
+      </w:pPr>
+      <w:r>
+        <w:rPr>
+          <w:rFonts w:ascii="Arial" w:eastAsia="Times New Roman" w:hAnsi="Arial" w:cs="Arial"/>
+          <w:color w:val="2B2B2B"/>
+          <w:sz w:val="24"/>
+          <w:szCs w:val="24"/>
+          <w:lang w:eastAsia="en-CA"/>
+        </w:rPr>
+        <w:t xml:space="preserve">·   </w:t>
+      </w:r>
+      <w:r>
+        <w:rPr>
+          <w:rFonts w:ascii="Arial" w:eastAsia="Times New Roman" w:hAnsi="Arial" w:cs="Arial"/>
+          <w:color w:val="2B2B2B"/>
+          <w:sz w:val="24"/>
+          <w:szCs w:val="24"/>
+          <w:lang w:eastAsia="en-CA"/>
+        </w:rPr>
+        <w:tab/>
+      </w:r>
+      <w:r>
+        <w:rPr>
+          <w:rFonts w:ascii="Arial" w:eastAsia="Times New Roman" w:hAnsi="Arial" w:cs="Arial"/>
+          <w:b/>
+          <w:bCs/>
+          <w:color w:val="2B2B2B"/>
+          <w:sz w:val="24"/>
+          <w:szCs w:val="24"/>
+          <w:lang w:eastAsia="en-CA"/>
+        </w:rPr>
+        <w:t>Reference Date:</w:t>
+      </w:r>
+      <w:r>
+        <w:rPr>
+          <w:rFonts w:ascii="Arial" w:eastAsia="Times New Roman" w:hAnsi="Arial" w:cs="Arial"/>
+          <w:color w:val="2B2B2B"/>
+          <w:sz w:val="24"/>
+          <w:szCs w:val="24"/>
+          <w:lang w:eastAsia="en-CA"/>
+        </w:rPr>
+        <w:t xml:space="preserve"> quarterly periods, in format of string which we will convert to int for analysis. </w:t>
+      </w:r>
+    </w:p>
+    <w:p>
+      <w:pPr>
+        <w:spacing w:after="0" w:line="240" w:lineRule="auto"/>
+        <w:ind w:left="1440" w:hanging="360"/>
+        <w:rPr>
+          <w:rFonts w:ascii="Times New Roman" w:eastAsia="Times New Roman" w:hAnsi="Times New Roman" w:cs="Times New Roman"/>
+          <w:sz w:val="24"/>
+          <w:szCs w:val="24"/>
+          <w:lang w:eastAsia="en-CA"/>
+        </w:rPr>
+      </w:pPr>
+      <w:r>
+        <w:rPr>
+          <w:rFonts w:ascii="Arial" w:eastAsia="Times New Roman" w:hAnsi="Arial" w:cs="Arial"/>
+          <w:color w:val="2B2B2B"/>
+          <w:sz w:val="24"/>
+          <w:szCs w:val="24"/>
+          <w:lang w:eastAsia="en-CA"/>
+        </w:rPr>
+        <w:t xml:space="preserve">·   </w:t>
+      </w:r>
+      <w:r>
+        <w:rPr>
+          <w:rFonts w:ascii="Arial" w:eastAsia="Times New Roman" w:hAnsi="Arial" w:cs="Arial"/>
+          <w:color w:val="2B2B2B"/>
+          <w:sz w:val="24"/>
+          <w:szCs w:val="24"/>
+          <w:lang w:eastAsia="en-CA"/>
+        </w:rPr>
+        <w:tab/>
+      </w:r>
+      <w:r>
+        <w:rPr>
+          <w:rFonts w:ascii="Arial" w:eastAsia="Times New Roman" w:hAnsi="Arial" w:cs="Arial"/>
+          <w:b/>
+          <w:bCs/>
+          <w:color w:val="2B2B2B"/>
+          <w:sz w:val="24"/>
+          <w:szCs w:val="24"/>
+          <w:lang w:eastAsia="en-CA"/>
+        </w:rPr>
+        <w:t>National Occupancy Classification:</w:t>
+      </w:r>
+      <w:r>
+        <w:rPr>
+          <w:rFonts w:ascii="Arial" w:eastAsia="Times New Roman" w:hAnsi="Arial" w:cs="Arial"/>
+          <w:color w:val="2B2B2B"/>
+          <w:sz w:val="24"/>
+          <w:szCs w:val="24"/>
+          <w:lang w:eastAsia="en-CA"/>
+        </w:rPr>
+        <w:t xml:space="preserve"> The national classification of jobs (NOC), this is also a string and will be encoded using one hot encoding method</w:t>
+      </w:r>
+    </w:p>
+    <w:p>
+      <w:pPr>
+        <w:spacing w:after="0" w:line="240" w:lineRule="auto"/>
+        <w:ind w:left="1440" w:hanging="360"/>
+        <w:rPr>
+          <w:rFonts w:ascii="Times New Roman" w:eastAsia="Times New Roman" w:hAnsi="Times New Roman" w:cs="Times New Roman"/>
+          <w:sz w:val="24"/>
+          <w:szCs w:val="24"/>
+          <w:lang w:eastAsia="en-CA"/>
+        </w:rPr>
+      </w:pPr>
+      <w:r>
+        <w:rPr>
+          <w:rFonts w:ascii="Arial" w:eastAsia="Times New Roman" w:hAnsi="Arial" w:cs="Arial"/>
+          <w:color w:val="2B2B2B"/>
+          <w:sz w:val="24"/>
+          <w:szCs w:val="24"/>
+          <w:lang w:eastAsia="en-CA"/>
+        </w:rPr>
+        <w:lastRenderedPageBreak/>
+        <w:t xml:space="preserve">·   </w:t>
+      </w:r>
+      <w:r>
+        <w:rPr>
+          <w:rFonts w:ascii="Arial" w:eastAsia="Times New Roman" w:hAnsi="Arial" w:cs="Arial"/>
+          <w:color w:val="2B2B2B"/>
+          <w:sz w:val="24"/>
+          <w:szCs w:val="24"/>
+          <w:lang w:eastAsia="en-CA"/>
+        </w:rPr>
+        <w:tab/>
+      </w:r>
+      <w:r>
+        <w:rPr>
+          <w:rFonts w:ascii="Arial" w:eastAsia="Times New Roman" w:hAnsi="Arial" w:cs="Arial"/>
+          <w:b/>
+          <w:bCs/>
+          <w:color w:val="2B2B2B"/>
+          <w:sz w:val="24"/>
+          <w:szCs w:val="24"/>
+          <w:lang w:eastAsia="en-CA"/>
+        </w:rPr>
+        <w:t>Job Characteristics:</w:t>
+      </w:r>
+      <w:r>
+        <w:rPr>
+          <w:rFonts w:ascii="Arial" w:eastAsia="Times New Roman" w:hAnsi="Arial" w:cs="Arial"/>
+          <w:color w:val="2B2B2B"/>
+          <w:sz w:val="24"/>
+          <w:szCs w:val="24"/>
+          <w:lang w:eastAsia="en-CA"/>
+        </w:rPr>
+        <w:t xml:space="preserve"> different Job characteristics and requirements (full time vs part time, education level required) this is also a string and will be encoded using one hot encoding method</w:t>
+      </w:r>
+    </w:p>
+    <w:p>
+      <w:pPr>
+        <w:spacing w:after="0" w:line="240" w:lineRule="auto"/>
+        <w:ind w:left="1440" w:hanging="360"/>
+        <w:rPr>
+          <w:rFonts w:ascii="Times New Roman" w:eastAsia="Times New Roman" w:hAnsi="Times New Roman" w:cs="Times New Roman"/>
+          <w:sz w:val="24"/>
+          <w:szCs w:val="24"/>
+          <w:lang w:eastAsia="en-CA"/>
+        </w:rPr>
+      </w:pPr>
+      <w:r>
+        <w:rPr>
+          <w:rFonts w:ascii="Arial" w:eastAsia="Times New Roman" w:hAnsi="Arial" w:cs="Arial"/>
+          <w:color w:val="2B2B2B"/>
+          <w:sz w:val="24"/>
+          <w:szCs w:val="24"/>
+          <w:lang w:eastAsia="en-CA"/>
+        </w:rPr>
+        <w:t xml:space="preserve">·   </w:t>
+      </w:r>
+      <w:r>
+        <w:rPr>
+          <w:rFonts w:ascii="Arial" w:eastAsia="Times New Roman" w:hAnsi="Arial" w:cs="Arial"/>
+          <w:color w:val="2B2B2B"/>
+          <w:sz w:val="24"/>
+          <w:szCs w:val="24"/>
+          <w:lang w:eastAsia="en-CA"/>
+        </w:rPr>
+        <w:tab/>
+      </w:r>
+      <w:r>
+        <w:rPr>
+          <w:rFonts w:ascii="Arial" w:eastAsia="Times New Roman" w:hAnsi="Arial" w:cs="Arial"/>
+          <w:b/>
+          <w:bCs/>
+          <w:color w:val="2B2B2B"/>
+          <w:sz w:val="24"/>
+          <w:szCs w:val="24"/>
+          <w:lang w:eastAsia="en-CA"/>
+        </w:rPr>
+        <w:t>Previous Job Vacancies:</w:t>
+      </w:r>
+      <w:r>
+        <w:rPr>
+          <w:rFonts w:ascii="Arial" w:eastAsia="Times New Roman" w:hAnsi="Arial" w:cs="Arial"/>
+          <w:color w:val="2B2B2B"/>
+          <w:sz w:val="24"/>
+          <w:szCs w:val="24"/>
+          <w:lang w:eastAsia="en-CA"/>
+        </w:rPr>
+        <w:t xml:space="preserve"> total number of vacancies available in correlations to reference data, stored as an integer. </w:t>
+      </w:r>
+    </w:p>
+    <w:p>
+      <w:pPr>
         <w:spacing w:after="920" w:line="240" w:lineRule="auto"/>
-        <w:textAlignment w:val="baseline"/>
-        <w:rPr>
-          <w:rFonts w:asciiTheme="minorBidi" w:eastAsia="Times New Roman" w:hAnsiTheme="minorBidi"/>
-          <w:color w:val="2B2B2B"/>
-          <w:sz w:val="24"/>
-          <w:szCs w:val="24"/>
-          <w:lang w:eastAsia="en-CA"/>
-        </w:rPr>
-      </w:pPr>
-      <w:r>
-        <w:rPr>
-          <w:rFonts w:asciiTheme="minorBidi" w:eastAsia="Times New Roman" w:hAnsiTheme="minorBidi"/>
-          <w:color w:val="2B2B2B"/>
-          <w:sz w:val="24"/>
-          <w:szCs w:val="24"/>
-          <w:lang w:eastAsia="en-CA"/>
-        </w:rPr>
-        <w:t>Unnecessary columns will be dropped.</w:t>
+        <w:ind w:left="1440" w:hanging="360"/>
+        <w:rPr>
+          <w:rFonts w:ascii="Times New Roman" w:eastAsia="Times New Roman" w:hAnsi="Times New Roman" w:cs="Times New Roman"/>
+          <w:sz w:val="24"/>
+          <w:szCs w:val="24"/>
+          <w:lang w:eastAsia="en-CA"/>
+        </w:rPr>
+      </w:pPr>
+      <w:r>
+        <w:rPr>
+          <w:rFonts w:ascii="Arial" w:eastAsia="Times New Roman" w:hAnsi="Arial" w:cs="Arial"/>
+          <w:color w:val="2B2B2B"/>
+          <w:sz w:val="20"/>
+          <w:szCs w:val="20"/>
+          <w:lang w:eastAsia="en-CA"/>
+        </w:rPr>
+        <w:t>·</w:t>
+      </w:r>
+      <w:r>
+        <w:rPr>
+          <w:rFonts w:ascii="Times New Roman" w:eastAsia="Times New Roman" w:hAnsi="Times New Roman" w:cs="Times New Roman"/>
+          <w:color w:val="2B2B2B"/>
+          <w:sz w:val="14"/>
+          <w:szCs w:val="14"/>
+          <w:lang w:eastAsia="en-CA"/>
+        </w:rPr>
+        <w:t xml:space="preserve">   </w:t>
+      </w:r>
+      <w:r>
+        <w:rPr>
+          <w:rFonts w:ascii="Times New Roman" w:eastAsia="Times New Roman" w:hAnsi="Times New Roman" w:cs="Times New Roman"/>
+          <w:color w:val="2B2B2B"/>
+          <w:sz w:val="14"/>
+          <w:szCs w:val="14"/>
+          <w:lang w:eastAsia="en-CA"/>
+        </w:rPr>
+        <w:tab/>
+      </w:r>
+      <w:r>
+        <w:rPr>
+          <w:rFonts w:ascii="Arial" w:eastAsia="Times New Roman" w:hAnsi="Arial" w:cs="Arial"/>
+          <w:b/>
+          <w:bCs/>
+          <w:color w:val="2B2B2B"/>
+          <w:sz w:val="24"/>
+          <w:szCs w:val="24"/>
+          <w:lang w:eastAsia="en-CA"/>
+        </w:rPr>
+        <w:t>Geographical Location (Geo)</w:t>
+      </w:r>
+      <w:r>
+        <w:rPr>
+          <w:rFonts w:ascii="Arial" w:eastAsia="Times New Roman" w:hAnsi="Arial" w:cs="Arial"/>
+          <w:color w:val="2B2B2B"/>
+          <w:sz w:val="24"/>
+          <w:szCs w:val="24"/>
+          <w:lang w:eastAsia="en-CA"/>
+        </w:rPr>
+        <w:t>: the province in which the vacancies exist.</w:t>
+      </w:r>
+    </w:p>
+    <w:p>
+      <w:pPr>
+        <w:spacing w:after="240" w:line="240" w:lineRule="auto"/>
+        <w:rPr>
+          <w:rFonts w:ascii="Times New Roman" w:eastAsia="Times New Roman" w:hAnsi="Times New Roman" w:cs="Times New Roman"/>
+          <w:sz w:val="24"/>
+          <w:szCs w:val="24"/>
+          <w:lang w:eastAsia="en-CA"/>
+        </w:rPr>
+      </w:pPr>
+      <w:r>
+        <w:rPr>
+          <w:rFonts w:ascii="Times New Roman" w:eastAsia="Times New Roman" w:hAnsi="Times New Roman" w:cs="Times New Roman"/>
+          <w:sz w:val="24"/>
+          <w:szCs w:val="24"/>
+          <w:lang w:eastAsia="en-CA"/>
+        </w:rPr>
+        <w:br/>
       </w:r>
     </w:p>
     <w:p>
       <w:pPr>
         <w:spacing w:after="0" w:line="240" w:lineRule="auto"/>
-        <w:rPr>
-          <w:rFonts w:asciiTheme="minorBidi" w:eastAsia="Times New Roman" w:hAnsiTheme="minorBidi"/>
-          <w:sz w:val="24"/>
-          <w:szCs w:val="24"/>
-          <w:lang w:eastAsia="en-CA"/>
-        </w:rPr>
-      </w:pPr>
-    </w:p>
-    <w:p>
-      <w:pPr>
-        <w:pStyle w:val="Heading2"/>
-        <w:spacing w:line="240" w:lineRule="auto"/>
-        <w:rPr>
-          <w:rFonts w:asciiTheme="minorBidi" w:eastAsia="Times New Roman" w:hAnsiTheme="minorBidi" w:cstheme="minorBidi"/>
-          <w:sz w:val="24"/>
-          <w:szCs w:val="24"/>
-          <w:lang w:eastAsia="en-CA"/>
-        </w:rPr>
-      </w:pPr>
-      <w:r>
-        <w:rPr>
-          <w:rFonts w:asciiTheme="minorBidi" w:eastAsia="Times New Roman" w:hAnsiTheme="minorBidi" w:cstheme="minorBidi"/>
-          <w:sz w:val="24"/>
-          <w:szCs w:val="24"/>
-          <w:lang w:eastAsia="en-CA"/>
-        </w:rPr>
-        <w:t>Description of feature engineering and the feature selection including the team's decision-making process</w:t>
+        <w:ind w:left="720"/>
+        <w:rPr>
+          <w:rFonts w:ascii="Times New Roman" w:eastAsia="Times New Roman" w:hAnsi="Times New Roman" w:cs="Times New Roman"/>
+          <w:sz w:val="24"/>
+          <w:szCs w:val="24"/>
+          <w:lang w:eastAsia="en-CA"/>
+        </w:rPr>
+      </w:pPr>
+      <w:r>
+        <w:rPr>
+          <w:rFonts w:ascii="Arial" w:eastAsia="Times New Roman" w:hAnsi="Arial" w:cs="Arial"/>
+          <w:color w:val="2B2B2B"/>
+          <w:sz w:val="24"/>
+          <w:szCs w:val="24"/>
+          <w:lang w:eastAsia="en-CA"/>
+        </w:rPr>
+        <w:t>The output feature will be:</w:t>
       </w:r>
     </w:p>
     <w:p>
@@ -374,269 +771,136 @@
         <w:spacing w:before="320" w:after="920" w:line="240" w:lineRule="auto"/>
         <w:ind w:left="720"/>
         <w:rPr>
-          <w:rFonts w:asciiTheme="minorBidi" w:eastAsia="Times New Roman" w:hAnsiTheme="minorBidi"/>
-          <w:color w:val="2B2B2B"/>
-          <w:sz w:val="24"/>
-          <w:szCs w:val="24"/>
-          <w:lang w:eastAsia="en-CA"/>
-        </w:rPr>
-      </w:pPr>
-      <w:r>
-        <w:rPr>
-          <w:rFonts w:asciiTheme="minorBidi" w:eastAsia="Times New Roman" w:hAnsiTheme="minorBidi"/>
-          <w:color w:val="2B2B2B"/>
-          <w:sz w:val="24"/>
-          <w:szCs w:val="24"/>
-          <w:lang w:eastAsia="en-CA"/>
-        </w:rPr>
-        <w:t>The team executed initial data exploration to review the current features available in the data set. Then evaluate what features can be most relevant to the project’s problem.</w:t>
-      </w:r>
-    </w:p>
-    <w:p>
-      <w:pPr>
-        <w:spacing w:before="320" w:after="920" w:line="240" w:lineRule="auto"/>
-        <w:ind w:left="720"/>
-        <w:rPr>
-          <w:rFonts w:asciiTheme="minorBidi" w:eastAsia="Times New Roman" w:hAnsiTheme="minorBidi"/>
-          <w:sz w:val="24"/>
-          <w:szCs w:val="24"/>
-          <w:lang w:eastAsia="en-CA"/>
-        </w:rPr>
-      </w:pPr>
-      <w:r>
-        <w:rPr>
-          <w:rFonts w:asciiTheme="minorBidi" w:eastAsia="Times New Roman" w:hAnsiTheme="minorBidi"/>
-          <w:color w:val="2B2B2B"/>
-          <w:sz w:val="24"/>
-          <w:szCs w:val="24"/>
-          <w:lang w:eastAsia="en-CA"/>
-        </w:rPr>
-        <w:t>The team proposed to have the following features as input:</w:t>
-      </w:r>
-    </w:p>
-    <w:p>
-      <w:pPr>
-        <w:numPr>
-          <w:ilvl w:val="0"/>
-          <w:numId w:val="2"/>
-        </w:numPr>
-        <w:spacing w:before="320" w:after="0" w:line="240" w:lineRule="auto"/>
-        <w:ind w:left="1440"/>
-        <w:textAlignment w:val="baseline"/>
-        <w:rPr>
-          <w:rFonts w:asciiTheme="minorBidi" w:eastAsia="Times New Roman" w:hAnsiTheme="minorBidi"/>
-          <w:color w:val="2B2B2B"/>
-          <w:sz w:val="24"/>
-          <w:szCs w:val="24"/>
-          <w:lang w:eastAsia="en-CA"/>
-        </w:rPr>
-      </w:pPr>
-      <w:r>
-        <w:rPr>
-          <w:rFonts w:asciiTheme="minorBidi" w:eastAsia="Times New Roman" w:hAnsiTheme="minorBidi"/>
-          <w:color w:val="2B2B2B"/>
-          <w:sz w:val="24"/>
-          <w:szCs w:val="24"/>
-          <w:lang w:eastAsia="en-CA"/>
-        </w:rPr>
-        <w:t xml:space="preserve">Reference </w:t>
-      </w:r>
-      <w:r>
-        <w:rPr>
-          <w:rFonts w:asciiTheme="minorBidi" w:eastAsia="Times New Roman" w:hAnsiTheme="minorBidi"/>
-          <w:color w:val="2B2B2B"/>
-          <w:sz w:val="24"/>
-          <w:szCs w:val="24"/>
-          <w:lang w:eastAsia="en-CA"/>
-        </w:rPr>
-        <w:t>Date:</w:t>
-      </w:r>
-      <w:r>
-        <w:rPr>
-          <w:rFonts w:asciiTheme="minorBidi" w:eastAsia="Times New Roman" w:hAnsiTheme="minorBidi"/>
-          <w:color w:val="2B2B2B"/>
-          <w:sz w:val="24"/>
-          <w:szCs w:val="24"/>
-          <w:lang w:eastAsia="en-CA"/>
-        </w:rPr>
-        <w:t xml:space="preserve"> quarterly periods when job vacancies existed </w:t>
-      </w:r>
-    </w:p>
-    <w:p>
-      <w:pPr>
-        <w:numPr>
-          <w:ilvl w:val="0"/>
-          <w:numId w:val="2"/>
-        </w:numPr>
+          <w:rFonts w:ascii="Times New Roman" w:eastAsia="Times New Roman" w:hAnsi="Times New Roman" w:cs="Times New Roman"/>
+          <w:sz w:val="24"/>
+          <w:szCs w:val="24"/>
+          <w:lang w:eastAsia="en-CA"/>
+        </w:rPr>
+      </w:pPr>
+      <w:r>
+        <w:rPr>
+          <w:rFonts w:ascii="Arial" w:eastAsia="Times New Roman" w:hAnsi="Arial" w:cs="Arial"/>
+          <w:b/>
+          <w:bCs/>
+          <w:color w:val="2B2B2B"/>
+          <w:sz w:val="24"/>
+          <w:szCs w:val="24"/>
+          <w:lang w:eastAsia="en-CA"/>
+        </w:rPr>
+        <w:t>Current Job vacancies:</w:t>
+      </w:r>
+      <w:r>
+        <w:rPr>
+          <w:rFonts w:ascii="Arial" w:eastAsia="Times New Roman" w:hAnsi="Arial" w:cs="Arial"/>
+          <w:color w:val="2B2B2B"/>
+          <w:sz w:val="24"/>
+          <w:szCs w:val="24"/>
+          <w:lang w:eastAsia="en-CA"/>
+        </w:rPr>
+        <w:t xml:space="preserve"> current total number of vacancies available, stored as an integer. </w:t>
+      </w:r>
+    </w:p>
+    <w:p>
+      <w:pPr>
+        <w:spacing w:before="320" w:after="80" w:line="240" w:lineRule="auto"/>
+        <w:outlineLvl w:val="2"/>
+        <w:rPr>
+          <w:rFonts w:ascii="Times New Roman" w:eastAsia="Times New Roman" w:hAnsi="Times New Roman" w:cs="Times New Roman"/>
+          <w:b/>
+          <w:bCs/>
+          <w:sz w:val="27"/>
+          <w:szCs w:val="27"/>
+          <w:lang w:eastAsia="en-CA"/>
+        </w:rPr>
+      </w:pPr>
+      <w:r>
+        <w:rPr>
+          <w:rFonts w:ascii="Arial" w:eastAsia="Times New Roman" w:hAnsi="Arial" w:cs="Arial"/>
+          <w:b/>
+          <w:bCs/>
+          <w:color w:val="434343"/>
+          <w:sz w:val="28"/>
+          <w:szCs w:val="28"/>
+          <w:lang w:eastAsia="en-CA"/>
+        </w:rPr>
+        <w:t>Description of how data was split into training and testing sets</w:t>
+      </w:r>
+    </w:p>
+    <w:p>
+      <w:pPr>
         <w:spacing w:after="0" w:line="240" w:lineRule="auto"/>
-        <w:ind w:left="1440"/>
-        <w:textAlignment w:val="baseline"/>
-        <w:rPr>
-          <w:rFonts w:asciiTheme="minorBidi" w:eastAsia="Times New Roman" w:hAnsiTheme="minorBidi"/>
-          <w:color w:val="2B2B2B"/>
-          <w:sz w:val="24"/>
-          <w:szCs w:val="24"/>
-          <w:lang w:eastAsia="en-CA"/>
-        </w:rPr>
-      </w:pPr>
-      <w:r>
-        <w:rPr>
-          <w:rFonts w:asciiTheme="minorBidi" w:eastAsia="Times New Roman" w:hAnsiTheme="minorBidi"/>
-          <w:color w:val="2B2B2B"/>
-          <w:sz w:val="24"/>
-          <w:szCs w:val="24"/>
-          <w:lang w:eastAsia="en-CA"/>
-        </w:rPr>
-        <w:t>National Occupancy Classification: The national classification of jobs (NOC)</w:t>
-      </w:r>
-    </w:p>
-    <w:p>
-      <w:pPr>
-        <w:numPr>
-          <w:ilvl w:val="0"/>
-          <w:numId w:val="2"/>
-        </w:numPr>
+        <w:rPr>
+          <w:rFonts w:ascii="Times New Roman" w:eastAsia="Times New Roman" w:hAnsi="Times New Roman" w:cs="Times New Roman"/>
+          <w:sz w:val="24"/>
+          <w:szCs w:val="24"/>
+          <w:lang w:eastAsia="en-CA"/>
+        </w:rPr>
+      </w:pPr>
+    </w:p>
+    <w:p>
+      <w:pPr>
         <w:spacing w:after="0" w:line="240" w:lineRule="auto"/>
-        <w:ind w:left="1440"/>
-        <w:textAlignment w:val="baseline"/>
-        <w:rPr>
-          <w:rFonts w:asciiTheme="minorBidi" w:eastAsia="Times New Roman" w:hAnsiTheme="minorBidi"/>
-          <w:color w:val="2B2B2B"/>
-          <w:sz w:val="24"/>
-          <w:szCs w:val="24"/>
-          <w:lang w:eastAsia="en-CA"/>
-        </w:rPr>
-      </w:pPr>
-      <w:r>
-        <w:rPr>
-          <w:rFonts w:asciiTheme="minorBidi" w:eastAsia="Times New Roman" w:hAnsiTheme="minorBidi"/>
-          <w:color w:val="2B2B2B"/>
-          <w:sz w:val="24"/>
-          <w:szCs w:val="24"/>
-          <w:lang w:eastAsia="en-CA"/>
-        </w:rPr>
-        <w:t>Job Characteristics: different Job characteristics and requirements (full time vs part time, education level required)</w:t>
-      </w:r>
-    </w:p>
-    <w:p>
-      <w:pPr>
-        <w:numPr>
-          <w:ilvl w:val="0"/>
-          <w:numId w:val="2"/>
-        </w:numPr>
-        <w:spacing w:after="920" w:line="240" w:lineRule="auto"/>
-        <w:ind w:left="1440"/>
-        <w:textAlignment w:val="baseline"/>
-        <w:rPr>
-          <w:rFonts w:asciiTheme="minorBidi" w:eastAsia="Times New Roman" w:hAnsiTheme="minorBidi"/>
-          <w:color w:val="2B2B2B"/>
-          <w:sz w:val="24"/>
-          <w:szCs w:val="24"/>
-          <w:lang w:eastAsia="en-CA"/>
-        </w:rPr>
-      </w:pPr>
-      <w:r>
-        <w:rPr>
-          <w:rFonts w:asciiTheme="minorBidi" w:eastAsia="Times New Roman" w:hAnsiTheme="minorBidi"/>
-          <w:color w:val="2B2B2B"/>
-          <w:sz w:val="24"/>
-          <w:szCs w:val="24"/>
-          <w:lang w:eastAsia="en-CA"/>
-        </w:rPr>
-        <w:t>Previous Job Vacancies: total number of vacancies available at a certain period.</w:t>
-      </w:r>
-    </w:p>
-    <w:p>
-      <w:pPr>
-        <w:pStyle w:val="NormalWeb"/>
-        <w:spacing w:before="320" w:beforeAutospacing="0" w:after="920" w:afterAutospacing="0"/>
-        <w:ind w:left="720"/>
-        <w:rPr>
-          <w:rFonts w:asciiTheme="minorBidi" w:hAnsiTheme="minorBidi" w:cstheme="minorBidi"/>
-          <w:color w:val="2B2B2B"/>
-        </w:rPr>
-      </w:pPr>
-      <w:r>
-        <w:rPr>
-          <w:rFonts w:asciiTheme="minorBidi" w:hAnsiTheme="minorBidi" w:cstheme="minorBidi"/>
-          <w:color w:val="2B2B2B"/>
-        </w:rPr>
-        <w:lastRenderedPageBreak/>
-        <w:t>The output feature will be:</w:t>
-      </w:r>
-    </w:p>
-    <w:p>
-      <w:pPr>
-        <w:pStyle w:val="NormalWeb"/>
-        <w:spacing w:before="320" w:beforeAutospacing="0" w:after="920" w:afterAutospacing="0"/>
-        <w:ind w:left="720"/>
-        <w:rPr>
-          <w:rFonts w:asciiTheme="minorBidi" w:hAnsiTheme="minorBidi" w:cstheme="minorBidi"/>
-          <w:color w:val="2B2B2B"/>
-        </w:rPr>
-      </w:pPr>
-      <w:r>
-        <w:rPr>
-          <w:rFonts w:asciiTheme="minorBidi" w:hAnsiTheme="minorBidi" w:cstheme="minorBidi"/>
-          <w:color w:val="2B2B2B"/>
-        </w:rPr>
-        <w:t>Current Job vacancies: current total number of vacancies available </w:t>
-      </w:r>
-    </w:p>
-    <w:p>
-      <w:pPr>
-        <w:pStyle w:val="Heading2"/>
-        <w:spacing w:line="240" w:lineRule="auto"/>
-        <w:rPr>
-          <w:rFonts w:asciiTheme="minorBidi" w:eastAsia="Times New Roman" w:hAnsiTheme="minorBidi" w:cstheme="minorBidi"/>
-          <w:sz w:val="24"/>
-          <w:szCs w:val="24"/>
-          <w:lang w:eastAsia="en-CA"/>
-        </w:rPr>
-      </w:pPr>
-      <w:r>
-        <w:rPr>
-          <w:rFonts w:asciiTheme="minorBidi" w:eastAsia="Times New Roman" w:hAnsiTheme="minorBidi" w:cstheme="minorBidi"/>
-          <w:sz w:val="24"/>
-          <w:szCs w:val="24"/>
-          <w:lang w:eastAsia="en-CA"/>
-        </w:rPr>
-        <w:t>Description of how data was split into training and testing sets</w:t>
-      </w:r>
-    </w:p>
-    <w:p>
-      <w:pPr>
-        <w:pStyle w:val="NormalWeb"/>
-        <w:spacing w:before="320" w:beforeAutospacing="0" w:after="920" w:afterAutospacing="0"/>
-        <w:ind w:left="720"/>
-        <w:rPr>
-          <w:rFonts w:asciiTheme="minorBidi" w:hAnsiTheme="minorBidi" w:cstheme="minorBidi"/>
-        </w:rPr>
-      </w:pPr>
-      <w:r>
-        <w:rPr>
-          <w:rFonts w:asciiTheme="minorBidi" w:hAnsiTheme="minorBidi" w:cstheme="minorBidi"/>
-          <w:color w:val="2B2B2B"/>
-        </w:rPr>
-        <w:t>The data will be split into training and testing randomly with stratification.</w:t>
-      </w:r>
-    </w:p>
-    <w:p>
-      <w:pPr>
-        <w:pStyle w:val="Heading2"/>
-        <w:spacing w:line="240" w:lineRule="auto"/>
-        <w:rPr>
-          <w:rFonts w:asciiTheme="minorBidi" w:eastAsia="Times New Roman" w:hAnsiTheme="minorBidi" w:cstheme="minorBidi"/>
-          <w:sz w:val="24"/>
-          <w:szCs w:val="24"/>
-          <w:lang w:eastAsia="en-CA"/>
-        </w:rPr>
-      </w:pPr>
-      <w:r>
-        <w:rPr>
-          <w:rFonts w:asciiTheme="minorBidi" w:eastAsia="Times New Roman" w:hAnsiTheme="minorBidi" w:cstheme="minorBidi"/>
-          <w:sz w:val="24"/>
-          <w:szCs w:val="24"/>
+        <w:rPr>
+          <w:rFonts w:ascii="Times New Roman" w:eastAsia="Times New Roman" w:hAnsi="Times New Roman" w:cs="Times New Roman"/>
+          <w:sz w:val="24"/>
+          <w:szCs w:val="24"/>
+          <w:lang w:eastAsia="en-CA"/>
+        </w:rPr>
+      </w:pPr>
+      <w:r>
+        <w:rPr>
+          <w:rFonts w:ascii="Arial" w:eastAsia="Times New Roman" w:hAnsi="Arial" w:cs="Arial"/>
+          <w:color w:val="2B2B2B"/>
+          <w:sz w:val="24"/>
+          <w:szCs w:val="24"/>
+          <w:lang w:eastAsia="en-CA"/>
+        </w:rPr>
+        <w:t xml:space="preserve">The data will be split into training and testing randomly with stratification. However, there will be specific requirements for the split data, if the feature is built for a specific date it must consist of previous data </w:t>
+      </w:r>
+      <w:proofErr w:type="spellStart"/>
+      <w:r>
+        <w:rPr>
+          <w:rFonts w:ascii="Arial" w:eastAsia="Times New Roman" w:hAnsi="Arial" w:cs="Arial"/>
+          <w:color w:val="2B2B2B"/>
+          <w:sz w:val="24"/>
+          <w:szCs w:val="24"/>
+          <w:lang w:eastAsia="en-CA"/>
+        </w:rPr>
+        <w:t>i.e</w:t>
+      </w:r>
+      <w:proofErr w:type="spellEnd"/>
+      <w:r>
+        <w:rPr>
+          <w:rFonts w:ascii="Arial" w:eastAsia="Times New Roman" w:hAnsi="Arial" w:cs="Arial"/>
+          <w:color w:val="2B2B2B"/>
+          <w:sz w:val="24"/>
+          <w:szCs w:val="24"/>
+          <w:lang w:eastAsia="en-CA"/>
+        </w:rPr>
+        <w:t xml:space="preserve"> feature built for Jan 2016 must consist of Oct 2015 data. </w:t>
+      </w:r>
+    </w:p>
+    <w:p>
+      <w:pPr>
+        <w:spacing w:before="320" w:after="80" w:line="240" w:lineRule="auto"/>
+        <w:outlineLvl w:val="2"/>
+        <w:rPr>
+          <w:rFonts w:ascii="Times New Roman" w:eastAsia="Times New Roman" w:hAnsi="Times New Roman" w:cs="Times New Roman"/>
+          <w:b/>
+          <w:bCs/>
+          <w:sz w:val="27"/>
+          <w:szCs w:val="27"/>
+          <w:lang w:eastAsia="en-CA"/>
+        </w:rPr>
+      </w:pPr>
+      <w:r>
+        <w:rPr>
+          <w:rFonts w:ascii="Arial" w:eastAsia="Times New Roman" w:hAnsi="Arial" w:cs="Arial"/>
+          <w:b/>
+          <w:bCs/>
+          <w:color w:val="434343"/>
+          <w:sz w:val="28"/>
+          <w:szCs w:val="28"/>
           <w:lang w:eastAsia="en-CA"/>
         </w:rPr>
         <w:t>Explanation of model choice plan</w:t>
@@ -644,57 +908,73 @@
     </w:p>
     <w:p>
       <w:pPr>
-        <w:pStyle w:val="NormalWeb"/>
-        <w:spacing w:before="320" w:beforeAutospacing="0" w:after="920" w:afterAutospacing="0"/>
-        <w:rPr>
-          <w:rFonts w:asciiTheme="minorBidi" w:hAnsiTheme="minorBidi" w:cstheme="minorBidi"/>
-        </w:rPr>
-      </w:pPr>
-      <w:r>
-        <w:rPr>
-          <w:rFonts w:asciiTheme="minorBidi" w:hAnsiTheme="minorBidi" w:cstheme="minorBidi"/>
-          <w:color w:val="2B2B2B"/>
-        </w:rPr>
-        <w:t>The project problem and desired output calls for </w:t>
-      </w:r>
-      <w:r>
-        <w:rPr>
-          <w:rFonts w:asciiTheme="minorBidi" w:hAnsiTheme="minorBidi" w:cstheme="minorBidi"/>
-          <w:color w:val="2B2B2B"/>
-        </w:rPr>
-        <w:t>a</w:t>
-      </w:r>
-      <w:r>
-        <w:rPr>
-          <w:rFonts w:asciiTheme="minorBidi" w:hAnsiTheme="minorBidi" w:cstheme="minorBidi"/>
-          <w:color w:val="2B2B2B"/>
-        </w:rPr>
-        <w:t xml:space="preserve"> supervised machine learning </w:t>
-      </w:r>
-      <w:r>
-        <w:rPr>
-          <w:rFonts w:asciiTheme="minorBidi" w:hAnsiTheme="minorBidi" w:cstheme="minorBidi"/>
-          <w:color w:val="2B2B2B"/>
-        </w:rPr>
-        <w:t>model</w:t>
-      </w:r>
-      <w:r>
-        <w:rPr>
-          <w:rFonts w:asciiTheme="minorBidi" w:hAnsiTheme="minorBidi" w:cstheme="minorBidi"/>
-          <w:color w:val="2B2B2B"/>
-        </w:rPr>
-        <w:t>. The team will evaluate regression models using sample data and decide on the best model that fits the project’s purpose.</w:t>
-      </w:r>
-    </w:p>
-    <w:p>
-      <w:pPr>
-        <w:rPr>
-          <w:rFonts w:asciiTheme="minorBidi" w:hAnsiTheme="minorBidi"/>
-          <w:sz w:val="24"/>
-          <w:szCs w:val="24"/>
-        </w:rPr>
-      </w:pPr>
-    </w:p>
+        <w:spacing w:after="0" w:line="240" w:lineRule="auto"/>
+        <w:rPr>
+          <w:rFonts w:ascii="Times New Roman" w:eastAsia="Times New Roman" w:hAnsi="Times New Roman" w:cs="Times New Roman"/>
+          <w:sz w:val="24"/>
+          <w:szCs w:val="24"/>
+          <w:lang w:eastAsia="en-CA"/>
+        </w:rPr>
+      </w:pPr>
+      <w:r>
+        <w:rPr>
+          <w:rFonts w:ascii="Arial" w:eastAsia="Times New Roman" w:hAnsi="Arial" w:cs="Arial"/>
+          <w:color w:val="2B2B2B"/>
+          <w:sz w:val="24"/>
+          <w:szCs w:val="24"/>
+          <w:lang w:eastAsia="en-CA"/>
+        </w:rPr>
+        <w:t>The project problem and desired output calls for a supervised machine learning model. The team will evaluate regression models using sample data and decide on the best model that fits the project’s purpose. This is because we are treating the data as continuous, using this method we will predict the trend of job vacancies in Canada in different National Occupational Classifications. </w:t>
+      </w:r>
+    </w:p>
+    <w:p>
+      <w:pPr>
+        <w:spacing w:before="240" w:after="240" w:line="240" w:lineRule="auto"/>
+        <w:outlineLvl w:val="2"/>
+        <w:rPr>
+          <w:rFonts w:ascii="Times New Roman" w:eastAsia="Times New Roman" w:hAnsi="Times New Roman" w:cs="Times New Roman"/>
+          <w:b/>
+          <w:bCs/>
+          <w:sz w:val="27"/>
+          <w:szCs w:val="27"/>
+          <w:lang w:eastAsia="en-CA"/>
+        </w:rPr>
+      </w:pPr>
+      <w:r>
+        <w:rPr>
+          <w:rFonts w:ascii="Arial" w:eastAsia="Times New Roman" w:hAnsi="Arial" w:cs="Arial"/>
+          <w:b/>
+          <w:bCs/>
+          <w:color w:val="434343"/>
+          <w:sz w:val="28"/>
+          <w:szCs w:val="28"/>
+          <w:lang w:eastAsia="en-CA"/>
+        </w:rPr>
+        <w:t>Technology </w:t>
+      </w:r>
+    </w:p>
+    <w:p>
+      <w:pPr>
+        <w:spacing w:after="0" w:line="240" w:lineRule="auto"/>
+        <w:rPr>
+          <w:rFonts w:ascii="Times New Roman" w:eastAsia="Times New Roman" w:hAnsi="Times New Roman" w:cs="Times New Roman"/>
+          <w:sz w:val="24"/>
+          <w:szCs w:val="24"/>
+          <w:lang w:eastAsia="en-CA"/>
+        </w:rPr>
+      </w:pPr>
+      <w:r>
+        <w:rPr>
+          <w:rFonts w:ascii="Arial" w:eastAsia="Times New Roman" w:hAnsi="Arial" w:cs="Arial"/>
+          <w:color w:val="000000"/>
+          <w:sz w:val="24"/>
+          <w:szCs w:val="24"/>
+          <w:lang w:eastAsia="en-CA"/>
+        </w:rPr>
+        <w:t>The current dataset we utilize for our machine learning model has been cleaned once and currently stored on google drive at 500mb. We will use Google Collab to run our machine learning module. </w:t>
+      </w:r>
+    </w:p>
+    <w:p/>
     <w:sectPr>
       <w:pgSz w:w="12240" w:h="15840"/>
       <w:pgMar w:top="1440" w:right="1440" w:bottom="1440" w:left="1440" w:header="708" w:footer="708" w:gutter="0"/>
@@ -857,6 +1137,155 @@
     </w:lvl>
   </w:abstractNum>
   <w:abstractNum w:abstractNumId="1" w15:restartNumberingAfterBreak="0">
+    <w:nsid w:val="1A6B3EAC"/>
+    <w:multiLevelType w:val="multilevel"/>
+    <w:tmpl w:val="18F2616A"/>
+    <w:lvl w:ilvl="0">
+      <w:start w:val="1"/>
+      <w:numFmt w:val="bullet"/>
+      <w:lvlText w:val=""/>
+      <w:lvlJc w:val="left"/>
+      <w:pPr>
+        <w:tabs>
+          <w:tab w:val="num" w:pos="720"/>
+        </w:tabs>
+        <w:ind w:left="720" w:hanging="360"/>
+      </w:pPr>
+      <w:rPr>
+        <w:rFonts w:ascii="Symbol" w:hAnsi="Symbol" w:hint="default"/>
+        <w:sz w:val="20"/>
+      </w:rPr>
+    </w:lvl>
+    <w:lvl w:ilvl="1">
+      <w:start w:val="1"/>
+      <w:numFmt w:val="bullet"/>
+      <w:lvlText w:val="o"/>
+      <w:lvlJc w:val="left"/>
+      <w:pPr>
+        <w:tabs>
+          <w:tab w:val="num" w:pos="1440"/>
+        </w:tabs>
+        <w:ind w:left="1440" w:hanging="360"/>
+      </w:pPr>
+      <w:rPr>
+        <w:rFonts w:ascii="Courier New" w:hAnsi="Courier New" w:hint="default"/>
+        <w:sz w:val="20"/>
+      </w:rPr>
+    </w:lvl>
+    <w:lvl w:ilvl="2" w:tentative="1">
+      <w:start w:val="1"/>
+      <w:numFmt w:val="bullet"/>
+      <w:lvlText w:val=""/>
+      <w:lvlJc w:val="left"/>
+      <w:pPr>
+        <w:tabs>
+          <w:tab w:val="num" w:pos="2160"/>
+        </w:tabs>
+        <w:ind w:left="2160" w:hanging="360"/>
+      </w:pPr>
+      <w:rPr>
+        <w:rFonts w:ascii="Wingdings" w:hAnsi="Wingdings" w:hint="default"/>
+        <w:sz w:val="20"/>
+      </w:rPr>
+    </w:lvl>
+    <w:lvl w:ilvl="3" w:tentative="1">
+      <w:start w:val="1"/>
+      <w:numFmt w:val="bullet"/>
+      <w:lvlText w:val=""/>
+      <w:lvlJc w:val="left"/>
+      <w:pPr>
+        <w:tabs>
+          <w:tab w:val="num" w:pos="2880"/>
+        </w:tabs>
+        <w:ind w:left="2880" w:hanging="360"/>
+      </w:pPr>
+      <w:rPr>
+        <w:rFonts w:ascii="Wingdings" w:hAnsi="Wingdings" w:hint="default"/>
+        <w:sz w:val="20"/>
+      </w:rPr>
+    </w:lvl>
+    <w:lvl w:ilvl="4" w:tentative="1">
+      <w:start w:val="1"/>
+      <w:numFmt w:val="bullet"/>
+      <w:lvlText w:val=""/>
+      <w:lvlJc w:val="left"/>
+      <w:pPr>
+        <w:tabs>
+          <w:tab w:val="num" w:pos="3600"/>
+        </w:tabs>
+        <w:ind w:left="3600" w:hanging="360"/>
+      </w:pPr>
+      <w:rPr>
+        <w:rFonts w:ascii="Wingdings" w:hAnsi="Wingdings" w:hint="default"/>
+        <w:sz w:val="20"/>
+      </w:rPr>
+    </w:lvl>
+    <w:lvl w:ilvl="5" w:tentative="1">
+      <w:start w:val="1"/>
+      <w:numFmt w:val="bullet"/>
+      <w:lvlText w:val=""/>
+      <w:lvlJc w:val="left"/>
+      <w:pPr>
+        <w:tabs>
+          <w:tab w:val="num" w:pos="4320"/>
+        </w:tabs>
+        <w:ind w:left="4320" w:hanging="360"/>
+      </w:pPr>
+      <w:rPr>
+        <w:rFonts w:ascii="Wingdings" w:hAnsi="Wingdings" w:hint="default"/>
+        <w:sz w:val="20"/>
+      </w:rPr>
+    </w:lvl>
+    <w:lvl w:ilvl="6" w:tentative="1">
+      <w:start w:val="1"/>
+      <w:numFmt w:val="bullet"/>
+      <w:lvlText w:val=""/>
+      <w:lvlJc w:val="left"/>
+      <w:pPr>
+        <w:tabs>
+          <w:tab w:val="num" w:pos="5040"/>
+        </w:tabs>
+        <w:ind w:left="5040" w:hanging="360"/>
+      </w:pPr>
+      <w:rPr>
+        <w:rFonts w:ascii="Wingdings" w:hAnsi="Wingdings" w:hint="default"/>
+        <w:sz w:val="20"/>
+      </w:rPr>
+    </w:lvl>
+    <w:lvl w:ilvl="7" w:tentative="1">
+      <w:start w:val="1"/>
+      <w:numFmt w:val="bullet"/>
+      <w:lvlText w:val=""/>
+      <w:lvlJc w:val="left"/>
+      <w:pPr>
+        <w:tabs>
+          <w:tab w:val="num" w:pos="5760"/>
+        </w:tabs>
+        <w:ind w:left="5760" w:hanging="360"/>
+      </w:pPr>
+      <w:rPr>
+        <w:rFonts w:ascii="Wingdings" w:hAnsi="Wingdings" w:hint="default"/>
+        <w:sz w:val="20"/>
+      </w:rPr>
+    </w:lvl>
+    <w:lvl w:ilvl="8" w:tentative="1">
+      <w:start w:val="1"/>
+      <w:numFmt w:val="bullet"/>
+      <w:lvlText w:val=""/>
+      <w:lvlJc w:val="left"/>
+      <w:pPr>
+        <w:tabs>
+          <w:tab w:val="num" w:pos="6480"/>
+        </w:tabs>
+        <w:ind w:left="6480" w:hanging="360"/>
+      </w:pPr>
+      <w:rPr>
+        <w:rFonts w:ascii="Wingdings" w:hAnsi="Wingdings" w:hint="default"/>
+        <w:sz w:val="20"/>
+      </w:rPr>
+    </w:lvl>
+  </w:abstractNum>
+  <w:abstractNum w:abstractNumId="2" w15:restartNumberingAfterBreak="0">
     <w:nsid w:val="395F3F85"/>
     <w:multiLevelType w:val="multilevel"/>
     <w:tmpl w:val="1E889532"/>
@@ -1005,7 +1434,156 @@
       </w:rPr>
     </w:lvl>
   </w:abstractNum>
-  <w:abstractNum w:abstractNumId="2" w15:restartNumberingAfterBreak="0">
+  <w:abstractNum w:abstractNumId="3" w15:restartNumberingAfterBreak="0">
+    <w:nsid w:val="3A867349"/>
+    <w:multiLevelType w:val="multilevel"/>
+    <w:tmpl w:val="2020D142"/>
+    <w:lvl w:ilvl="0">
+      <w:start w:val="1"/>
+      <w:numFmt w:val="bullet"/>
+      <w:lvlText w:val=""/>
+      <w:lvlJc w:val="left"/>
+      <w:pPr>
+        <w:tabs>
+          <w:tab w:val="num" w:pos="720"/>
+        </w:tabs>
+        <w:ind w:left="720" w:hanging="360"/>
+      </w:pPr>
+      <w:rPr>
+        <w:rFonts w:ascii="Symbol" w:hAnsi="Symbol" w:hint="default"/>
+        <w:sz w:val="20"/>
+      </w:rPr>
+    </w:lvl>
+    <w:lvl w:ilvl="1">
+      <w:start w:val="1"/>
+      <w:numFmt w:val="bullet"/>
+      <w:lvlText w:val="o"/>
+      <w:lvlJc w:val="left"/>
+      <w:pPr>
+        <w:tabs>
+          <w:tab w:val="num" w:pos="1440"/>
+        </w:tabs>
+        <w:ind w:left="1440" w:hanging="360"/>
+      </w:pPr>
+      <w:rPr>
+        <w:rFonts w:ascii="Courier New" w:hAnsi="Courier New" w:hint="default"/>
+        <w:sz w:val="20"/>
+      </w:rPr>
+    </w:lvl>
+    <w:lvl w:ilvl="2" w:tentative="1">
+      <w:start w:val="1"/>
+      <w:numFmt w:val="bullet"/>
+      <w:lvlText w:val=""/>
+      <w:lvlJc w:val="left"/>
+      <w:pPr>
+        <w:tabs>
+          <w:tab w:val="num" w:pos="2160"/>
+        </w:tabs>
+        <w:ind w:left="2160" w:hanging="360"/>
+      </w:pPr>
+      <w:rPr>
+        <w:rFonts w:ascii="Wingdings" w:hAnsi="Wingdings" w:hint="default"/>
+        <w:sz w:val="20"/>
+      </w:rPr>
+    </w:lvl>
+    <w:lvl w:ilvl="3" w:tentative="1">
+      <w:start w:val="1"/>
+      <w:numFmt w:val="bullet"/>
+      <w:lvlText w:val=""/>
+      <w:lvlJc w:val="left"/>
+      <w:pPr>
+        <w:tabs>
+          <w:tab w:val="num" w:pos="2880"/>
+        </w:tabs>
+        <w:ind w:left="2880" w:hanging="360"/>
+      </w:pPr>
+      <w:rPr>
+        <w:rFonts w:ascii="Wingdings" w:hAnsi="Wingdings" w:hint="default"/>
+        <w:sz w:val="20"/>
+      </w:rPr>
+    </w:lvl>
+    <w:lvl w:ilvl="4" w:tentative="1">
+      <w:start w:val="1"/>
+      <w:numFmt w:val="bullet"/>
+      <w:lvlText w:val=""/>
+      <w:lvlJc w:val="left"/>
+      <w:pPr>
+        <w:tabs>
+          <w:tab w:val="num" w:pos="3600"/>
+        </w:tabs>
+        <w:ind w:left="3600" w:hanging="360"/>
+      </w:pPr>
+      <w:rPr>
+        <w:rFonts w:ascii="Wingdings" w:hAnsi="Wingdings" w:hint="default"/>
+        <w:sz w:val="20"/>
+      </w:rPr>
+    </w:lvl>
+    <w:lvl w:ilvl="5" w:tentative="1">
+      <w:start w:val="1"/>
+      <w:numFmt w:val="bullet"/>
+      <w:lvlText w:val=""/>
+      <w:lvlJc w:val="left"/>
+      <w:pPr>
+        <w:tabs>
+          <w:tab w:val="num" w:pos="4320"/>
+        </w:tabs>
+        <w:ind w:left="4320" w:hanging="360"/>
+      </w:pPr>
+      <w:rPr>
+        <w:rFonts w:ascii="Wingdings" w:hAnsi="Wingdings" w:hint="default"/>
+        <w:sz w:val="20"/>
+      </w:rPr>
+    </w:lvl>
+    <w:lvl w:ilvl="6" w:tentative="1">
+      <w:start w:val="1"/>
+      <w:numFmt w:val="bullet"/>
+      <w:lvlText w:val=""/>
+      <w:lvlJc w:val="left"/>
+      <w:pPr>
+        <w:tabs>
+          <w:tab w:val="num" w:pos="5040"/>
+        </w:tabs>
+        <w:ind w:left="5040" w:hanging="360"/>
+      </w:pPr>
+      <w:rPr>
+        <w:rFonts w:ascii="Wingdings" w:hAnsi="Wingdings" w:hint="default"/>
+        <w:sz w:val="20"/>
+      </w:rPr>
+    </w:lvl>
+    <w:lvl w:ilvl="7" w:tentative="1">
+      <w:start w:val="1"/>
+      <w:numFmt w:val="bullet"/>
+      <w:lvlText w:val=""/>
+      <w:lvlJc w:val="left"/>
+      <w:pPr>
+        <w:tabs>
+          <w:tab w:val="num" w:pos="5760"/>
+        </w:tabs>
+        <w:ind w:left="5760" w:hanging="360"/>
+      </w:pPr>
+      <w:rPr>
+        <w:rFonts w:ascii="Wingdings" w:hAnsi="Wingdings" w:hint="default"/>
+        <w:sz w:val="20"/>
+      </w:rPr>
+    </w:lvl>
+    <w:lvl w:ilvl="8" w:tentative="1">
+      <w:start w:val="1"/>
+      <w:numFmt w:val="bullet"/>
+      <w:lvlText w:val=""/>
+      <w:lvlJc w:val="left"/>
+      <w:pPr>
+        <w:tabs>
+          <w:tab w:val="num" w:pos="6480"/>
+        </w:tabs>
+        <w:ind w:left="6480" w:hanging="360"/>
+      </w:pPr>
+      <w:rPr>
+        <w:rFonts w:ascii="Wingdings" w:hAnsi="Wingdings" w:hint="default"/>
+        <w:sz w:val="20"/>
+      </w:rPr>
+    </w:lvl>
+  </w:abstractNum>
+  <w:abstractNum w:abstractNumId="4" w15:restartNumberingAfterBreak="0">
     <w:nsid w:val="3DC85818"/>
     <w:multiLevelType w:val="multilevel"/>
     <w:tmpl w:val="A014C0FC"/>
@@ -1154,7 +1732,7 @@
       </w:rPr>
     </w:lvl>
   </w:abstractNum>
-  <w:abstractNum w:abstractNumId="3" w15:restartNumberingAfterBreak="0">
+  <w:abstractNum w:abstractNumId="5" w15:restartNumberingAfterBreak="0">
     <w:nsid w:val="674C0C1D"/>
     <w:multiLevelType w:val="hybridMultilevel"/>
     <w:tmpl w:val="B0AC34BC"/>
@@ -1240,7 +1818,7 @@
       </w:pPr>
     </w:lvl>
   </w:abstractNum>
-  <w:abstractNum w:abstractNumId="4" w15:restartNumberingAfterBreak="0">
+  <w:abstractNum w:abstractNumId="6" w15:restartNumberingAfterBreak="0">
     <w:nsid w:val="7C7B5804"/>
     <w:multiLevelType w:val="multilevel"/>
     <w:tmpl w:val="C58890AE"/>
@@ -1390,19 +1968,25 @@
     </w:lvl>
   </w:abstractNum>
   <w:num w:numId="1">
-    <w:abstractNumId w:val="1"/>
+    <w:abstractNumId w:val="2"/>
   </w:num>
   <w:num w:numId="2">
     <w:abstractNumId w:val="0"/>
   </w:num>
   <w:num w:numId="3">
-    <w:abstractNumId w:val="3"/>
+    <w:abstractNumId w:val="5"/>
   </w:num>
   <w:num w:numId="4">
-    <w:abstractNumId w:val="2"/>
+    <w:abstractNumId w:val="4"/>
   </w:num>
   <w:num w:numId="5">
-    <w:abstractNumId w:val="4"/>
+    <w:abstractNumId w:val="6"/>
+  </w:num>
+  <w:num w:numId="6">
+    <w:abstractNumId w:val="1"/>
+  </w:num>
+  <w:num w:numId="7">
+    <w:abstractNumId w:val="3"/>
   </w:num>
 </w:numbering>
 </file>
@@ -1849,6 +2433,26 @@
       <w:szCs w:val="26"/>
     </w:rPr>
   </w:style>
+  <w:style w:type="paragraph" w:styleId="Heading3">
+    <w:name w:val="heading 3"/>
+    <w:basedOn w:val="Normal"/>
+    <w:link w:val="Heading3Char"/>
+    <w:uiPriority w:val="9"/>
+    <w:qFormat/>
+    <w:rsid w:val="00D72967"/>
+    <w:pPr>
+      <w:spacing w:before="100" w:beforeAutospacing="1" w:after="100" w:afterAutospacing="1" w:line="240" w:lineRule="auto"/>
+      <w:outlineLvl w:val="2"/>
+    </w:pPr>
+    <w:rPr>
+      <w:rFonts w:ascii="Times New Roman" w:eastAsia="Times New Roman" w:hAnsi="Times New Roman" w:cs="Times New Roman"/>
+      <w:b/>
+      <w:bCs/>
+      <w:sz w:val="27"/>
+      <w:szCs w:val="27"/>
+      <w:lang w:eastAsia="en-CA"/>
+    </w:rPr>
+  </w:style>
   <w:style w:type="character" w:default="1" w:styleId="DefaultParagraphFont">
     <w:name w:val="Default Paragraph Font"/>
     <w:uiPriority w:val="1"/>
@@ -1929,6 +2533,26 @@
       <w:sz w:val="26"/>
       <w:szCs w:val="26"/>
     </w:rPr>
+  </w:style>
+  <w:style w:type="character" w:customStyle="1" w:styleId="Heading3Char">
+    <w:name w:val="Heading 3 Char"/>
+    <w:basedOn w:val="DefaultParagraphFont"/>
+    <w:link w:val="Heading3"/>
+    <w:uiPriority w:val="9"/>
+    <w:rsid w:val="00D72967"/>
+    <w:rPr>
+      <w:rFonts w:ascii="Times New Roman" w:eastAsia="Times New Roman" w:hAnsi="Times New Roman" w:cs="Times New Roman"/>
+      <w:b/>
+      <w:bCs/>
+      <w:sz w:val="27"/>
+      <w:szCs w:val="27"/>
+      <w:lang w:eastAsia="en-CA"/>
+    </w:rPr>
+  </w:style>
+  <w:style w:type="character" w:customStyle="1" w:styleId="apple-tab-span">
+    <w:name w:val="apple-tab-span"/>
+    <w:basedOn w:val="DefaultParagraphFont"/>
+    <w:rsid w:val="00D72967"/>
   </w:style>
 </w:styles>
 </file>

</xml_diff>